<commit_message>
Adición final de todos los documentos
</commit_message>
<xml_diff>
--- a/reports/Student #3/InformeAnálisisIndividualD01_Student#3.docx
+++ b/reports/Student #3/InformeAnálisisIndividualD01_Student#3.docx
@@ -410,19 +410,7 @@
           <w:sz w:val="22"/>
           <w:szCs w:val="22"/>
         </w:rPr>
-        <w:t>d</w:t>
-      </w:r>
-      <w:r>
-        <w:rPr>
-          <w:b/>
-          <w:bCs/>
-          <w:i/>
-          <w:iCs/>
-          <w:color w:val="auto"/>
-          <w:sz w:val="22"/>
-          <w:szCs w:val="22"/>
-        </w:rPr>
-        <w:t>ate</w:t>
+        <w:t>20/02/2025</w:t>
       </w:r>
       <w:r>
         <w:br w:type="page"/>
@@ -1008,23 +996,7 @@
         <w:t>Realizo</w:t>
       </w:r>
       <w:r>
-        <w:t xml:space="preserve"> las funciones de Analista, </w:t>
-      </w:r>
-      <w:proofErr w:type="spellStart"/>
-      <w:r>
-        <w:t>Developer</w:t>
-      </w:r>
-      <w:proofErr w:type="spellEnd"/>
-      <w:r>
-        <w:t xml:space="preserve"> y </w:t>
-      </w:r>
-      <w:proofErr w:type="spellStart"/>
-      <w:r>
-        <w:t>Tester</w:t>
-      </w:r>
-      <w:proofErr w:type="spellEnd"/>
-      <w:r>
-        <w:t xml:space="preserve">. En este documento </w:t>
+        <w:t xml:space="preserve"> las funciones de Analista, Developer y Tester. En este documento </w:t>
       </w:r>
       <w:r>
         <w:t>se mostrará</w:t>
@@ -1390,27 +1362,16 @@
         </w:rPr>
       </w:pPr>
       <w:r>
+        <w:rPr>
+          <w:lang w:val="en-GB"/>
+        </w:rPr>
         <w:t>“</w:t>
       </w:r>
       <w:r>
         <w:rPr>
           <w:lang w:val="en-GB"/>
         </w:rPr>
-        <w:t xml:space="preserve">Modify the anonymous menu so that it </w:t>
-      </w:r>
-      <w:proofErr w:type="gramStart"/>
-      <w:r>
-        <w:rPr>
-          <w:lang w:val="en-GB"/>
-        </w:rPr>
-        <w:t>shows</w:t>
-      </w:r>
-      <w:proofErr w:type="gramEnd"/>
-      <w:r>
-        <w:rPr>
-          <w:lang w:val="en-GB"/>
-        </w:rPr>
-        <w:t xml:space="preserve"> an option that takes the browser to the home page of your favourite web site.  The title must read as follows: “</w:t>
+        <w:t>Modify the anonymous menu so that it shows an option that takes the browser to the home page of your favourite web site.  The title must read as follows: “</w:t>
       </w:r>
       <w:r>
         <w:rPr>
@@ -1682,18 +1643,8 @@
             <w:i/>
             <w:iCs/>
           </w:rPr>
-          <w:t xml:space="preserve">06 – </w:t>
+          <w:t>06 – Annexes.dock</w:t>
         </w:r>
-        <w:proofErr w:type="spellStart"/>
-        <w:r>
-          <w:rPr>
-            <w:rStyle w:val="Hipervnculo"/>
-            <w:i/>
-            <w:iCs/>
-          </w:rPr>
-          <w:t>Annexes.dock</w:t>
-        </w:r>
-        <w:proofErr w:type="spellEnd"/>
       </w:hyperlink>
       <w:r>
         <w:rPr>
@@ -1703,15 +1654,7 @@
         <w:t xml:space="preserve"> </w:t>
       </w:r>
       <w:r>
-        <w:t xml:space="preserve">– Project </w:t>
-      </w:r>
-      <w:proofErr w:type="spellStart"/>
-      <w:r>
-        <w:t>Statement</w:t>
-      </w:r>
-      <w:proofErr w:type="spellEnd"/>
-      <w:r>
-        <w:t xml:space="preserve">, </w:t>
+        <w:t xml:space="preserve">– Project Statement, </w:t>
       </w:r>
       <w:r>
         <w:t xml:space="preserve">Asignatura de </w:t>
@@ -2893,6 +2836,7 @@
   <w:style w:type="character" w:default="1" w:styleId="Fuentedeprrafopredeter">
     <w:name w:val="Default Paragraph Font"/>
     <w:uiPriority w:val="1"/>
+    <w:semiHidden/>
     <w:unhideWhenUsed/>
   </w:style>
   <w:style w:type="table" w:default="1" w:styleId="Tablanormal">

</xml_diff>